<commit_message>
Client lib, Unit test for navModel component, HTL
</commit_message>
<xml_diff>
--- a/myapp/Doc.docx
+++ b/myapp/Doc.docx
@@ -22,7 +22,7 @@
     </w:p>
     <w:sdt>
       <w:sdtPr>
-        <w:id w:val="-402373466"/>
+        <w:id w:val="-577286063"/>
         <w:docPartObj>
           <w:docPartGallery w:val="Table of Contents"/>
           <w:docPartUnique/>
@@ -69,7 +69,7 @@
           <w:r>
             <w:fldChar w:fldCharType="separate"/>
           </w:r>
-          <w:hyperlink w:anchor="_Toc162428193" w:history="1">
+          <w:hyperlink w:anchor="_Toc163047073" w:history="1">
             <w:r>
               <w:rPr>
                 <w:rStyle w:val="Hyperlink"/>
@@ -94,7 +94,7 @@
               <w:rPr>
                 <w:webHidden/>
               </w:rPr>
-              <w:instrText xml:space="preserve"> PAGEREF _Toc162428193 \h </w:instrText>
+              <w:instrText xml:space="preserve"> PAGEREF _Toc163047073 \h </w:instrText>
             </w:r>
             <w:r>
               <w:rPr>
@@ -131,7 +131,7 @@
               <w:rFonts w:eastAsiaTheme="minorEastAsia"/>
             </w:rPr>
           </w:pPr>
-          <w:hyperlink w:anchor="_Toc162428194" w:history="1">
+          <w:hyperlink w:anchor="_Toc163047074" w:history="1">
             <w:r>
               <w:rPr>
                 <w:rStyle w:val="Hyperlink"/>
@@ -156,7 +156,7 @@
               <w:rPr>
                 <w:webHidden/>
               </w:rPr>
-              <w:instrText xml:space="preserve"> PAGEREF _Toc162428194 \h </w:instrText>
+              <w:instrText xml:space="preserve"> PAGEREF _Toc163047074 \h </w:instrText>
             </w:r>
             <w:r>
               <w:rPr>
@@ -193,7 +193,7 @@
               <w:rFonts w:eastAsiaTheme="minorEastAsia"/>
             </w:rPr>
           </w:pPr>
-          <w:hyperlink w:anchor="_Toc162428195" w:history="1">
+          <w:hyperlink w:anchor="_Toc163047075" w:history="1">
             <w:r>
               <w:rPr>
                 <w:rStyle w:val="Hyperlink"/>
@@ -218,7 +218,7 @@
               <w:rPr>
                 <w:webHidden/>
               </w:rPr>
-              <w:instrText xml:space="preserve"> PAGEREF _Toc162428195 \h </w:instrText>
+              <w:instrText xml:space="preserve"> PAGEREF _Toc163047075 \h </w:instrText>
             </w:r>
             <w:r>
               <w:rPr>
@@ -255,7 +255,7 @@
               <w:rFonts w:eastAsiaTheme="minorEastAsia"/>
             </w:rPr>
           </w:pPr>
-          <w:hyperlink w:anchor="_Toc162428196" w:history="1">
+          <w:hyperlink w:anchor="_Toc163047076" w:history="1">
             <w:r>
               <w:rPr>
                 <w:rStyle w:val="Hyperlink"/>
@@ -280,7 +280,7 @@
               <w:rPr>
                 <w:webHidden/>
               </w:rPr>
-              <w:instrText xml:space="preserve"> PAGEREF _Toc162428196 \h </w:instrText>
+              <w:instrText xml:space="preserve"> PAGEREF _Toc163047076 \h </w:instrText>
             </w:r>
             <w:r>
               <w:rPr>
@@ -317,7 +317,7 @@
               <w:rFonts w:eastAsiaTheme="minorEastAsia"/>
             </w:rPr>
           </w:pPr>
-          <w:hyperlink w:anchor="_Toc162428197" w:history="1">
+          <w:hyperlink w:anchor="_Toc163047077" w:history="1">
             <w:r>
               <w:rPr>
                 <w:rStyle w:val="Hyperlink"/>
@@ -342,7 +342,7 @@
               <w:rPr>
                 <w:webHidden/>
               </w:rPr>
-              <w:instrText xml:space="preserve"> PAGEREF _Toc162428197 \h </w:instrText>
+              <w:instrText xml:space="preserve"> PAGEREF _Toc163047077 \h </w:instrText>
             </w:r>
             <w:r>
               <w:rPr>
@@ -379,7 +379,7 @@
               <w:rFonts w:eastAsiaTheme="minorEastAsia"/>
             </w:rPr>
           </w:pPr>
-          <w:hyperlink w:anchor="_Toc162428198" w:history="1">
+          <w:hyperlink w:anchor="_Toc163047078" w:history="1">
             <w:r>
               <w:rPr>
                 <w:rStyle w:val="Hyperlink"/>
@@ -404,7 +404,7 @@
               <w:rPr>
                 <w:webHidden/>
               </w:rPr>
-              <w:instrText xml:space="preserve"> PAGEREF _Toc162428198 \h </w:instrText>
+              <w:instrText xml:space="preserve"> PAGEREF _Toc163047078 \h </w:instrText>
             </w:r>
             <w:r>
               <w:rPr>
@@ -441,7 +441,7 @@
               <w:rFonts w:eastAsiaTheme="minorEastAsia"/>
             </w:rPr>
           </w:pPr>
-          <w:hyperlink w:anchor="_Toc162428199" w:history="1">
+          <w:hyperlink w:anchor="_Toc163047079" w:history="1">
             <w:r>
               <w:rPr>
                 <w:rStyle w:val="Hyperlink"/>
@@ -466,7 +466,7 @@
               <w:rPr>
                 <w:webHidden/>
               </w:rPr>
-              <w:instrText xml:space="preserve"> PAGEREF _Toc162428199 \h </w:instrText>
+              <w:instrText xml:space="preserve"> PAGEREF _Toc163047079 \h </w:instrText>
             </w:r>
             <w:r>
               <w:rPr>
@@ -503,7 +503,7 @@
               <w:rFonts w:eastAsiaTheme="minorEastAsia"/>
             </w:rPr>
           </w:pPr>
-          <w:hyperlink w:anchor="_Toc162428200" w:history="1">
+          <w:hyperlink w:anchor="_Toc163047080" w:history="1">
             <w:r>
               <w:rPr>
                 <w:rStyle w:val="Hyperlink"/>
@@ -528,7 +528,7 @@
               <w:rPr>
                 <w:webHidden/>
               </w:rPr>
-              <w:instrText xml:space="preserve"> PAGEREF _Toc162428200 \h </w:instrText>
+              <w:instrText xml:space="preserve"> PAGEREF _Toc163047080 \h </w:instrText>
             </w:r>
             <w:r>
               <w:rPr>
@@ -565,7 +565,7 @@
               <w:rFonts w:eastAsiaTheme="minorEastAsia"/>
             </w:rPr>
           </w:pPr>
-          <w:hyperlink w:anchor="_Toc162428201" w:history="1">
+          <w:hyperlink w:anchor="_Toc163047081" w:history="1">
             <w:r>
               <w:rPr>
                 <w:rStyle w:val="Hyperlink"/>
@@ -590,7 +590,7 @@
               <w:rPr>
                 <w:webHidden/>
               </w:rPr>
-              <w:instrText xml:space="preserve"> PAGEREF _Toc162428201 \h </w:instrText>
+              <w:instrText xml:space="preserve"> PAGEREF _Toc163047081 \h </w:instrText>
             </w:r>
             <w:r>
               <w:rPr>
@@ -627,7 +627,7 @@
               <w:rFonts w:eastAsiaTheme="minorEastAsia"/>
             </w:rPr>
           </w:pPr>
-          <w:hyperlink w:anchor="_Toc162428202" w:history="1">
+          <w:hyperlink w:anchor="_Toc163047082" w:history="1">
             <w:r>
               <w:rPr>
                 <w:rStyle w:val="Hyperlink"/>
@@ -652,7 +652,7 @@
               <w:rPr>
                 <w:webHidden/>
               </w:rPr>
-              <w:instrText xml:space="preserve"> PAGEREF _Toc162428202 \h </w:instrText>
+              <w:instrText xml:space="preserve"> PAGEREF _Toc163047082 \h </w:instrText>
             </w:r>
             <w:r>
               <w:rPr>
@@ -689,7 +689,7 @@
               <w:rFonts w:eastAsiaTheme="minorEastAsia"/>
             </w:rPr>
           </w:pPr>
-          <w:hyperlink w:anchor="_Toc162428203" w:history="1">
+          <w:hyperlink w:anchor="_Toc163047083" w:history="1">
             <w:r>
               <w:rPr>
                 <w:rStyle w:val="Hyperlink"/>
@@ -714,7 +714,7 @@
               <w:rPr>
                 <w:webHidden/>
               </w:rPr>
-              <w:instrText xml:space="preserve"> PAGEREF _Toc162428203 \h </w:instrText>
+              <w:instrText xml:space="preserve"> PAGEREF _Toc163047083 \h </w:instrText>
             </w:r>
             <w:r>
               <w:rPr>
@@ -751,7 +751,7 @@
               <w:rFonts w:eastAsiaTheme="minorEastAsia"/>
             </w:rPr>
           </w:pPr>
-          <w:hyperlink w:anchor="_Toc162428204" w:history="1">
+          <w:hyperlink w:anchor="_Toc163047084" w:history="1">
             <w:r>
               <w:rPr>
                 <w:rStyle w:val="Hyperlink"/>
@@ -776,7 +776,7 @@
               <w:rPr>
                 <w:webHidden/>
               </w:rPr>
-              <w:instrText xml:space="preserve"> PAGEREF _Toc162428204 \h </w:instrText>
+              <w:instrText xml:space="preserve"> PAGEREF _Toc163047084 \h </w:instrText>
             </w:r>
             <w:r>
               <w:rPr>
@@ -813,7 +813,7 @@
               <w:rFonts w:eastAsiaTheme="minorEastAsia"/>
             </w:rPr>
           </w:pPr>
-          <w:hyperlink w:anchor="_Toc162428205" w:history="1">
+          <w:hyperlink w:anchor="_Toc163047085" w:history="1">
             <w:r>
               <w:rPr>
                 <w:rStyle w:val="Hyperlink"/>
@@ -838,7 +838,7 @@
               <w:rPr>
                 <w:webHidden/>
               </w:rPr>
-              <w:instrText xml:space="preserve"> PAGEREF _Toc162428205 \h </w:instrText>
+              <w:instrText xml:space="preserve"> PAGEREF _Toc163047085 \h </w:instrText>
             </w:r>
             <w:r>
               <w:rPr>
@@ -856,6 +856,254 @@
                 <w:webHidden/>
               </w:rPr>
               <w:t>11</w:t>
+            </w:r>
+            <w:r>
+              <w:rPr>
+                <w:webHidden/>
+              </w:rPr>
+              <w:fldChar w:fldCharType="end"/>
+            </w:r>
+          </w:hyperlink>
+        </w:p>
+        <w:p>
+          <w:pPr>
+            <w:pStyle w:val="TOC2"/>
+            <w:tabs>
+              <w:tab w:val="right" w:leader="dot" w:pos="9350"/>
+            </w:tabs>
+            <w:rPr>
+              <w:rFonts w:eastAsiaTheme="minorEastAsia"/>
+            </w:rPr>
+          </w:pPr>
+          <w:hyperlink w:anchor="_Toc163047086" w:history="1">
+            <w:r>
+              <w:rPr>
+                <w:rStyle w:val="Hyperlink"/>
+                <w:b/>
+                <w:bCs/>
+              </w:rPr>
+              <w:t>Workflow</w:t>
+            </w:r>
+            <w:r>
+              <w:rPr>
+                <w:webHidden/>
+              </w:rPr>
+              <w:tab/>
+            </w:r>
+            <w:r>
+              <w:rPr>
+                <w:webHidden/>
+              </w:rPr>
+              <w:fldChar w:fldCharType="begin"/>
+            </w:r>
+            <w:r>
+              <w:rPr>
+                <w:webHidden/>
+              </w:rPr>
+              <w:instrText xml:space="preserve"> PAGEREF _Toc163047086 \h </w:instrText>
+            </w:r>
+            <w:r>
+              <w:rPr>
+                <w:webHidden/>
+              </w:rPr>
+            </w:r>
+            <w:r>
+              <w:rPr>
+                <w:webHidden/>
+              </w:rPr>
+              <w:fldChar w:fldCharType="separate"/>
+            </w:r>
+            <w:r>
+              <w:rPr>
+                <w:webHidden/>
+              </w:rPr>
+              <w:t>13</w:t>
+            </w:r>
+            <w:r>
+              <w:rPr>
+                <w:webHidden/>
+              </w:rPr>
+              <w:fldChar w:fldCharType="end"/>
+            </w:r>
+          </w:hyperlink>
+        </w:p>
+        <w:p>
+          <w:pPr>
+            <w:pStyle w:val="TOC2"/>
+            <w:tabs>
+              <w:tab w:val="right" w:leader="dot" w:pos="9350"/>
+            </w:tabs>
+            <w:rPr>
+              <w:rFonts w:eastAsiaTheme="minorEastAsia"/>
+            </w:rPr>
+          </w:pPr>
+          <w:hyperlink w:anchor="_Toc163047087" w:history="1">
+            <w:r>
+              <w:rPr>
+                <w:rStyle w:val="Hyperlink"/>
+                <w:b/>
+                <w:bCs/>
+              </w:rPr>
+              <w:t>Client Lib</w:t>
+            </w:r>
+            <w:r>
+              <w:rPr>
+                <w:webHidden/>
+              </w:rPr>
+              <w:tab/>
+            </w:r>
+            <w:r>
+              <w:rPr>
+                <w:webHidden/>
+              </w:rPr>
+              <w:fldChar w:fldCharType="begin"/>
+            </w:r>
+            <w:r>
+              <w:rPr>
+                <w:webHidden/>
+              </w:rPr>
+              <w:instrText xml:space="preserve"> PAGEREF _Toc163047087 \h </w:instrText>
+            </w:r>
+            <w:r>
+              <w:rPr>
+                <w:webHidden/>
+              </w:rPr>
+            </w:r>
+            <w:r>
+              <w:rPr>
+                <w:webHidden/>
+              </w:rPr>
+              <w:fldChar w:fldCharType="separate"/>
+            </w:r>
+            <w:r>
+              <w:rPr>
+                <w:webHidden/>
+              </w:rPr>
+              <w:t>16</w:t>
+            </w:r>
+            <w:r>
+              <w:rPr>
+                <w:webHidden/>
+              </w:rPr>
+              <w:fldChar w:fldCharType="end"/>
+            </w:r>
+          </w:hyperlink>
+        </w:p>
+        <w:p>
+          <w:pPr>
+            <w:pStyle w:val="TOC2"/>
+            <w:tabs>
+              <w:tab w:val="right" w:leader="dot" w:pos="9350"/>
+            </w:tabs>
+            <w:rPr>
+              <w:rFonts w:eastAsiaTheme="minorEastAsia"/>
+            </w:rPr>
+          </w:pPr>
+          <w:hyperlink w:anchor="_Toc163047088" w:history="1">
+            <w:r>
+              <w:rPr>
+                <w:rStyle w:val="Hyperlink"/>
+                <w:b/>
+                <w:bCs/>
+              </w:rPr>
+              <w:t>Event</w:t>
+            </w:r>
+            <w:r>
+              <w:rPr>
+                <w:webHidden/>
+              </w:rPr>
+              <w:tab/>
+            </w:r>
+            <w:r>
+              <w:rPr>
+                <w:webHidden/>
+              </w:rPr>
+              <w:fldChar w:fldCharType="begin"/>
+            </w:r>
+            <w:r>
+              <w:rPr>
+                <w:webHidden/>
+              </w:rPr>
+              <w:instrText xml:space="preserve"> PAGEREF _Toc163047088 \h </w:instrText>
+            </w:r>
+            <w:r>
+              <w:rPr>
+                <w:webHidden/>
+              </w:rPr>
+            </w:r>
+            <w:r>
+              <w:rPr>
+                <w:webHidden/>
+              </w:rPr>
+              <w:fldChar w:fldCharType="separate"/>
+            </w:r>
+            <w:r>
+              <w:rPr>
+                <w:webHidden/>
+              </w:rPr>
+              <w:t>17</w:t>
+            </w:r>
+            <w:r>
+              <w:rPr>
+                <w:webHidden/>
+              </w:rPr>
+              <w:fldChar w:fldCharType="end"/>
+            </w:r>
+          </w:hyperlink>
+        </w:p>
+        <w:p>
+          <w:pPr>
+            <w:pStyle w:val="TOC2"/>
+            <w:tabs>
+              <w:tab w:val="right" w:leader="dot" w:pos="9350"/>
+            </w:tabs>
+            <w:rPr>
+              <w:rFonts w:eastAsiaTheme="minorEastAsia"/>
+            </w:rPr>
+          </w:pPr>
+          <w:hyperlink w:anchor="_Toc163047089" w:history="1">
+            <w:r>
+              <w:rPr>
+                <w:rStyle w:val="Hyperlink"/>
+                <w:b/>
+                <w:bCs/>
+              </w:rPr>
+              <w:t>HTL</w:t>
+            </w:r>
+            <w:r>
+              <w:rPr>
+                <w:webHidden/>
+              </w:rPr>
+              <w:tab/>
+            </w:r>
+            <w:r>
+              <w:rPr>
+                <w:webHidden/>
+              </w:rPr>
+              <w:fldChar w:fldCharType="begin"/>
+            </w:r>
+            <w:r>
+              <w:rPr>
+                <w:webHidden/>
+              </w:rPr>
+              <w:instrText xml:space="preserve"> PAGEREF _Toc163047089 \h </w:instrText>
+            </w:r>
+            <w:r>
+              <w:rPr>
+                <w:webHidden/>
+              </w:rPr>
+            </w:r>
+            <w:r>
+              <w:rPr>
+                <w:webHidden/>
+              </w:rPr>
+              <w:fldChar w:fldCharType="separate"/>
+            </w:r>
+            <w:r>
+              <w:rPr>
+                <w:webHidden/>
+              </w:rPr>
+              <w:t>17</w:t>
             </w:r>
             <w:r>
               <w:rPr>
@@ -891,7 +1139,7 @@
           <w:bCs/>
         </w:rPr>
       </w:pPr>
-      <w:bookmarkStart w:id="0" w:name="_Toc162428193"/>
+      <w:bookmarkStart w:id="0" w:name="_Toc163047073"/>
       <w:r>
         <w:rPr>
           <w:b/>
@@ -910,7 +1158,7 @@
           <w:bCs/>
         </w:rPr>
       </w:pPr>
-      <w:bookmarkStart w:id="1" w:name="_Toc162428194"/>
+      <w:bookmarkStart w:id="1" w:name="_Toc163047074"/>
       <w:r>
         <w:rPr>
           <w:b/>
@@ -958,16 +1206,16 @@
           <w:rFonts w:ascii="Arial" w:hAnsi="Arial" w:cs="Arial"/>
           <w:color w:val="000000"/>
         </w:rPr>
-        <w:t>mvn -B archetype:generate -D archetypeGroupId=com.adobe.aem -D archetypeArtifactId=aem-project-archetype -D archetypeVersion=26 -D appTitle="My App Aem Tutorial" -D appId="myapp" -D groupId="com.myapp" -D frontendModule="none" -D aemVersion=6.5.0</w:t>
-      </w:r>
-    </w:p>
-    <w:p>
-      <w:pPr>
+        <w:t xml:space="preserve">mvn -B archetype:generate -D archetypeGroupId=com.adobe.aem -D archetypeArtifactId=aem-project-archetype -D archetypeVersion=26 -D appTitle="My App Aem </w:t>
+      </w:r>
+      <w:r>
         <w:rPr>
           <w:rFonts w:ascii="Arial" w:hAnsi="Arial" w:cs="Arial"/>
           <w:color w:val="000000"/>
         </w:rPr>
-      </w:pPr>
+        <w:lastRenderedPageBreak/>
+        <w:t>Tutorial" -D appId="myapp" -D groupId="com.myapp" -D frontendModule="none" -D aemVersion=6.5.0</w:t>
+      </w:r>
     </w:p>
     <w:p>
       <w:pPr>
@@ -976,12 +1224,19 @@
           <w:color w:val="000000"/>
         </w:rPr>
       </w:pPr>
-      <w:r>
+    </w:p>
+    <w:p>
+      <w:pPr>
         <w:rPr>
           <w:rFonts w:ascii="Arial" w:hAnsi="Arial" w:cs="Arial"/>
           <w:color w:val="000000"/>
         </w:rPr>
-        <w:lastRenderedPageBreak/>
+      </w:pPr>
+      <w:r>
+        <w:rPr>
+          <w:rFonts w:ascii="Arial" w:hAnsi="Arial" w:cs="Arial"/>
+          <w:color w:val="000000"/>
+        </w:rPr>
         <w:t xml:space="preserve">after create: mvn install -&gt; set up maven Run </w:t>
       </w:r>
       <w:r>
@@ -1044,7 +1299,7 @@
           <w:bCs/>
         </w:rPr>
       </w:pPr>
-      <w:bookmarkStart w:id="2" w:name="_Toc162428195"/>
+      <w:bookmarkStart w:id="2" w:name="_Toc163047075"/>
       <w:r>
         <w:rPr>
           <w:b/>
@@ -1196,7 +1451,7 @@
           <w:bCs/>
         </w:rPr>
       </w:pPr>
-      <w:bookmarkStart w:id="3" w:name="_Toc162428196"/>
+      <w:bookmarkStart w:id="3" w:name="_Toc163047076"/>
       <w:r>
         <w:rPr>
           <w:b/>
@@ -1516,7 +1771,7 @@
                 <w14:ligatures w14:val="none"/>
               </w:rPr>
               <w:drawing>
-                <wp:inline distT="0" distB="0" distL="0" distR="0" wp14:anchorId="362C3866" wp14:editId="7C33AA07">
+                <wp:inline distT="0" distB="0" distL="0" distR="0" wp14:anchorId="362C3866" wp14:editId="38DEB3D4">
                   <wp:extent cx="3962400" cy="1363345"/>
                   <wp:effectExtent l="0" t="0" r="0" b="8255"/>
                   <wp:docPr id="328290118" name="Picture 9"/>
@@ -1693,7 +1948,7 @@
                 <w14:ligatures w14:val="none"/>
               </w:rPr>
               <w:drawing>
-                <wp:inline distT="0" distB="0" distL="0" distR="0" wp14:anchorId="597C7499" wp14:editId="36AF3FE9">
+                <wp:inline distT="0" distB="0" distL="0" distR="0" wp14:anchorId="597C7499" wp14:editId="0DC4257C">
                   <wp:extent cx="4216400" cy="2353945"/>
                   <wp:effectExtent l="0" t="0" r="0" b="8255"/>
                   <wp:docPr id="324204332" name="Picture 8"/>
@@ -2351,7 +2606,7 @@
           <w14:ligatures w14:val="none"/>
         </w:rPr>
         <w:drawing>
-          <wp:inline distT="0" distB="0" distL="0" distR="0" wp14:anchorId="196E2FA7" wp14:editId="54C8CEB8">
+          <wp:inline distT="0" distB="0" distL="0" distR="0" wp14:anchorId="196E2FA7" wp14:editId="354406C3">
             <wp:extent cx="2404533" cy="1608709"/>
             <wp:effectExtent l="0" t="0" r="0" b="0"/>
             <wp:docPr id="174100151" name="Picture 1"/>
@@ -2530,7 +2785,7 @@
           <w:bCs/>
         </w:rPr>
       </w:pPr>
-      <w:bookmarkStart w:id="4" w:name="_Toc162428197"/>
+      <w:bookmarkStart w:id="4" w:name="_Toc163047077"/>
       <w:r>
         <w:rPr>
           <w:b/>
@@ -2550,7 +2805,7 @@
           <w:bCs/>
         </w:rPr>
       </w:pPr>
-      <w:bookmarkStart w:id="5" w:name="_Toc162428198"/>
+      <w:bookmarkStart w:id="5" w:name="_Toc163047078"/>
       <w:r>
         <w:rPr>
           <w:b/>
@@ -3954,7 +4209,7 @@
           <w:bCs/>
         </w:rPr>
       </w:pPr>
-      <w:bookmarkStart w:id="6" w:name="_Toc162428199"/>
+      <w:bookmarkStart w:id="6" w:name="_Toc163047079"/>
       <w:r>
         <w:rPr>
           <w:b/>
@@ -3990,7 +4245,7 @@
           <w:bCs/>
         </w:rPr>
       </w:pPr>
-      <w:bookmarkStart w:id="7" w:name="_Toc162428200"/>
+      <w:bookmarkStart w:id="7" w:name="_Toc163047080"/>
       <w:r>
         <w:rPr>
           <w:b/>
@@ -4009,7 +4264,7 @@
           <w:bCs/>
         </w:rPr>
       </w:pPr>
-      <w:bookmarkStart w:id="8" w:name="_Toc162428201"/>
+      <w:bookmarkStart w:id="8" w:name="_Toc163047081"/>
       <w:r>
         <w:rPr>
           <w:b/>
@@ -4115,7 +4370,7 @@
           <w:bCs/>
         </w:rPr>
       </w:pPr>
-      <w:bookmarkStart w:id="9" w:name="_Toc162428202"/>
+      <w:bookmarkStart w:id="9" w:name="_Toc163047082"/>
       <w:r>
         <w:rPr>
           <w:b/>
@@ -4154,10 +4409,10 @@
             <v:path o:extrusionok="f" gradientshapeok="t" o:connecttype="rect"/>
             <o:lock v:ext="edit" aspectratio="t"/>
           </v:shapetype>
-          <v:shape id="_x0000_i1025" type="#_x0000_t75" style="width:427.1pt;height:40.9pt" o:ole="">
+          <v:shape id="_x0000_i1025" type="#_x0000_t75" style="width:427pt;height:41pt" o:ole="">
             <v:imagedata r:id="rId33" o:title=""/>
           </v:shape>
-          <o:OLEObject Type="Embed" ProgID="Package" ShapeID="_x0000_i1025" DrawAspect="Content" ObjectID="_1773040963" r:id="rId34"/>
+          <o:OLEObject Type="Embed" ProgID="Package" ShapeID="_x0000_i1025" DrawAspect="Content" ObjectID="_1773659857" r:id="rId34"/>
         </w:object>
       </w:r>
     </w:p>
@@ -4171,7 +4426,7 @@
           <w:bCs/>
         </w:rPr>
       </w:pPr>
-      <w:bookmarkStart w:id="10" w:name="_Toc162428203"/>
+      <w:bookmarkStart w:id="10" w:name="_Toc163047083"/>
       <w:r>
         <w:rPr>
           <w:b/>
@@ -4195,10 +4450,10 @@
           <w:bCs/>
         </w:rPr>
         <w:object w:dxaOrig="6913" w:dyaOrig="816" w14:anchorId="21A08858">
-          <v:shape id="_x0000_i1026" type="#_x0000_t75" style="width:345.8pt;height:40.9pt" o:ole="">
+          <v:shape id="_x0000_i1026" type="#_x0000_t75" style="width:344.95pt;height:41pt" o:ole="">
             <v:imagedata r:id="rId35" o:title=""/>
           </v:shape>
-          <o:OLEObject Type="Embed" ProgID="Package" ShapeID="_x0000_i1026" DrawAspect="Content" ObjectID="_1773040964" r:id="rId36"/>
+          <o:OLEObject Type="Embed" ProgID="Package" ShapeID="_x0000_i1026" DrawAspect="Content" ObjectID="_1773659858" r:id="rId36"/>
         </w:object>
       </w:r>
     </w:p>
@@ -4280,7 +4535,7 @@
           <w:bCs/>
         </w:rPr>
       </w:pPr>
-      <w:bookmarkStart w:id="11" w:name="_Toc162428204"/>
+      <w:bookmarkStart w:id="11" w:name="_Toc163047084"/>
       <w:r>
         <w:rPr>
           <w:b/>
@@ -5837,7 +6092,7 @@
           <w:bdr w:val="none" w:sz="0" w:space="0" w:color="auto" w:frame="1"/>
         </w:rPr>
         <w:drawing>
-          <wp:inline distT="0" distB="0" distL="0" distR="0" wp14:anchorId="062C53DA" wp14:editId="13D45B8C">
+          <wp:inline distT="0" distB="0" distL="0" distR="0" wp14:anchorId="062C53DA" wp14:editId="5464ACBF">
             <wp:extent cx="6383867" cy="3118956"/>
             <wp:effectExtent l="0" t="0" r="0" b="5715"/>
             <wp:docPr id="1683851771" name="Picture 5"/>
@@ -5985,7 +6240,7 @@
           <w14:ligatures w14:val="none"/>
         </w:rPr>
         <w:drawing>
-          <wp:inline distT="0" distB="0" distL="0" distR="0" wp14:anchorId="364B73B9" wp14:editId="03F97399">
+          <wp:inline distT="0" distB="0" distL="0" distR="0" wp14:anchorId="364B73B9" wp14:editId="6538F039">
             <wp:extent cx="4326255" cy="2573655"/>
             <wp:effectExtent l="0" t="0" r="0" b="0"/>
             <wp:docPr id="1920600465" name="Picture 3"/>
@@ -6054,7 +6309,7 @@
           <w:bCs/>
         </w:rPr>
       </w:pPr>
-      <w:bookmarkStart w:id="12" w:name="_Toc162428205"/>
+      <w:bookmarkStart w:id="12" w:name="_Toc163047085"/>
       <w:r>
         <w:rPr>
           <w:b/>
@@ -6087,27 +6342,7 @@
           <w:kern w:val="0"/>
           <w14:ligatures w14:val="none"/>
         </w:rPr>
-        <w:t xml:space="preserve">Create </w:t>
-      </w:r>
-      <w:r>
-        <w:rPr>
-          <w:rFonts w:ascii="Arial" w:eastAsia="Times New Roman" w:hAnsi="Arial" w:cs="Arial"/>
-          <w:noProof w:val="0"/>
-          <w:color w:val="000000"/>
-          <w:kern w:val="0"/>
-          <w14:ligatures w14:val="none"/>
-        </w:rPr>
-        <w:t>apps.sling.servlet.errorhandler</w:t>
-      </w:r>
-      <w:r>
-        <w:rPr>
-          <w:rFonts w:ascii="Arial" w:eastAsia="Times New Roman" w:hAnsi="Arial" w:cs="Arial"/>
-          <w:noProof w:val="0"/>
-          <w:color w:val="000000"/>
-          <w:kern w:val="0"/>
-          <w14:ligatures w14:val="none"/>
-        </w:rPr>
-        <w:t xml:space="preserve"> </w:t>
+        <w:t xml:space="preserve">Create apps.sling.servlet.errorhandler </w:t>
       </w:r>
     </w:p>
     <w:p>
@@ -6470,17 +6705,7 @@
           <w:kern w:val="0"/>
           <w14:ligatures w14:val="none"/>
         </w:rPr>
-        <w:t xml:space="preserve"> add </w:t>
-      </w:r>
-      <w:r>
-        <w:rPr>
-          <w:rFonts w:ascii="Arial" w:eastAsia="Times New Roman" w:hAnsi="Arial" w:cs="Arial"/>
-          <w:noProof w:val="0"/>
-          <w:color w:val="000000"/>
-          <w:kern w:val="0"/>
-          <w14:ligatures w14:val="none"/>
-        </w:rPr>
-        <w:t>/content/myapp/us/en/errors</w:t>
+        <w:t xml:space="preserve"> add /content/myapp/us/en/errors</w:t>
       </w:r>
       <w:r>
         <w:rPr>
@@ -7505,10 +7730,10 @@
       </w:pPr>
       <w:r>
         <w:object w:dxaOrig="1213" w:dyaOrig="816" w14:anchorId="485ECEE8">
-          <v:shape id="_x0000_i1027" type="#_x0000_t75" style="width:60.55pt;height:40.9pt" o:ole="">
+          <v:shape id="_x0000_i1027" type="#_x0000_t75" style="width:60.3pt;height:41pt" o:ole="">
             <v:imagedata r:id="rId42" o:title=""/>
           </v:shape>
-          <o:OLEObject Type="Embed" ProgID="Package" ShapeID="_x0000_i1027" DrawAspect="Content" ObjectID="_1773040965" r:id="rId43"/>
+          <o:OLEObject Type="Embed" ProgID="Package" ShapeID="_x0000_i1027" DrawAspect="Content" ObjectID="_1773659859" r:id="rId43"/>
         </w:object>
       </w:r>
     </w:p>
@@ -7699,6 +7924,1268 @@
         <w:t>Save and Test</w:t>
       </w:r>
     </w:p>
+    <w:p>
+      <w:pPr>
+        <w:rPr>
+          <w:b/>
+          <w:bCs/>
+        </w:rPr>
+      </w:pPr>
+    </w:p>
+    <w:p>
+      <w:pPr>
+        <w:pStyle w:val="Heading2"/>
+        <w:ind w:left="720"/>
+        <w:rPr>
+          <w:b/>
+          <w:bCs/>
+        </w:rPr>
+      </w:pPr>
+      <w:bookmarkStart w:id="13" w:name="_Toc163047086"/>
+      <w:r>
+        <w:rPr>
+          <w:b/>
+          <w:bCs/>
+        </w:rPr>
+        <w:t>Workflow</w:t>
+      </w:r>
+      <w:bookmarkEnd w:id="13"/>
+    </w:p>
+    <w:p>
+      <w:r>
+        <w:tab/>
+      </w:r>
+      <w:r>
+        <w:tab/>
+      </w:r>
+      <w:r>
+        <w:rPr>
+          <w:b/>
+          <w:bCs/>
+        </w:rPr>
+        <w:t>D</w:t>
+      </w:r>
+      <w:r>
+        <w:rPr>
+          <w:b/>
+          <w:bCs/>
+        </w:rPr>
+        <w:t>ashBoard note</w:t>
+      </w:r>
+      <w:r>
+        <w:t>:</w:t>
+      </w:r>
+    </w:p>
+    <w:p>
+      <w:pPr>
+        <w:pStyle w:val="ListParagraph"/>
+        <w:numPr>
+          <w:ilvl w:val="0"/>
+          <w:numId w:val="3"/>
+        </w:numPr>
+      </w:pPr>
+      <w:r>
+        <w:t xml:space="preserve">Workflow Model (define available workflow) </w:t>
+      </w:r>
+    </w:p>
+    <w:p>
+      <w:pPr>
+        <w:pStyle w:val="ListParagraph"/>
+        <w:numPr>
+          <w:ilvl w:val="0"/>
+          <w:numId w:val="3"/>
+        </w:numPr>
+      </w:pPr>
+      <w:r>
+        <w:t>Instance (Intant is basically a working instance of workflow, you can see workflow is runing)</w:t>
+      </w:r>
+    </w:p>
+    <w:p>
+      <w:pPr>
+        <w:pStyle w:val="ListParagraph"/>
+        <w:numPr>
+          <w:ilvl w:val="0"/>
+          <w:numId w:val="3"/>
+        </w:numPr>
+      </w:pPr>
+      <w:r>
+        <w:t>Launcher ( are basicaly Cofiguration that can trigger a workflow, you can see information config of workflow)</w:t>
+      </w:r>
+    </w:p>
+    <w:p>
+      <w:pPr>
+        <w:pStyle w:val="ListParagraph"/>
+        <w:numPr>
+          <w:ilvl w:val="0"/>
+          <w:numId w:val="3"/>
+        </w:numPr>
+      </w:pPr>
+      <w:r>
+        <w:lastRenderedPageBreak/>
+        <w:t>Archive ( Archive Store workflow is Complete)</w:t>
+      </w:r>
+    </w:p>
+    <w:p>
+      <w:pPr>
+        <w:pStyle w:val="ListParagraph"/>
+        <w:numPr>
+          <w:ilvl w:val="0"/>
+          <w:numId w:val="3"/>
+        </w:numPr>
+      </w:pPr>
+      <w:r>
+        <w:t>Failures ( workflows is not complete)</w:t>
+      </w:r>
+    </w:p>
+    <w:p>
+      <w:pPr>
+        <w:ind w:left="1440"/>
+        <w:rPr>
+          <w:b/>
+          <w:bCs/>
+        </w:rPr>
+      </w:pPr>
+      <w:r>
+        <w:rPr>
+          <w:b/>
+          <w:bCs/>
+        </w:rPr>
+        <w:t>Custom workflow java class:</w:t>
+      </w:r>
+    </w:p>
+    <w:p>
+      <w:pPr>
+        <w:ind w:left="1440" w:firstLine="720"/>
+        <w:rPr>
+          <w:b/>
+          <w:bCs/>
+        </w:rPr>
+      </w:pPr>
+      <w:r>
+        <w:rPr>
+          <w:b/>
+          <w:bCs/>
+        </w:rPr>
+        <w:object w:dxaOrig="2892" w:dyaOrig="816" w14:anchorId="6A63BD37">
+          <v:shape id="_x0000_i1028" type="#_x0000_t75" style="width:144.85pt;height:41pt" o:ole="">
+            <v:imagedata r:id="rId48" o:title=""/>
+          </v:shape>
+          <o:OLEObject Type="Embed" ProgID="Package" ShapeID="_x0000_i1028" DrawAspect="Content" ObjectID="_1773659860" r:id="rId49"/>
+        </w:object>
+      </w:r>
+    </w:p>
+    <w:p>
+      <w:pPr>
+        <w:rPr>
+          <w:b/>
+          <w:bCs/>
+        </w:rPr>
+      </w:pPr>
+      <w:r>
+        <w:rPr>
+          <w:b/>
+          <w:bCs/>
+        </w:rPr>
+        <w:tab/>
+      </w:r>
+      <w:r>
+        <w:rPr>
+          <w:b/>
+          <w:bCs/>
+        </w:rPr>
+        <w:tab/>
+        <w:t>Create workflow :</w:t>
+      </w:r>
+    </w:p>
+    <w:p>
+      <w:pPr>
+        <w:rPr>
+          <w:b/>
+          <w:bCs/>
+        </w:rPr>
+      </w:pPr>
+      <w:r>
+        <w:rPr>
+          <w:b/>
+          <w:bCs/>
+        </w:rPr>
+        <w:tab/>
+      </w:r>
+      <w:r>
+        <w:rPr>
+          <w:b/>
+          <w:bCs/>
+        </w:rPr>
+        <w:tab/>
+        <w:t xml:space="preserve"> </w:t>
+      </w:r>
+      <w:r>
+        <w:rPr>
+          <w:b/>
+          <w:bCs/>
+        </w:rPr>
+        <w:tab/>
+        <w:t xml:space="preserve">Models -&gt; choose model -&gt; enter edit button -&gt; step process -&gt; process -&gt; choose My custom process </w:t>
+      </w:r>
+    </w:p>
+    <w:p>
+      <w:pPr>
+        <w:rPr>
+          <w:b/>
+          <w:bCs/>
+        </w:rPr>
+      </w:pPr>
+      <w:r>
+        <w:rPr>
+          <w:b/>
+          <w:bCs/>
+        </w:rPr>
+        <w:drawing>
+          <wp:inline distT="0" distB="0" distL="0" distR="0" wp14:anchorId="62178245" wp14:editId="307FAB31">
+            <wp:extent cx="4509655" cy="2112696"/>
+            <wp:effectExtent l="0" t="0" r="5715" b="1905"/>
+            <wp:docPr id="69478564" name="Picture 1"/>
+            <wp:cNvGraphicFramePr>
+              <a:graphicFrameLocks xmlns:a="http://schemas.openxmlformats.org/drawingml/2006/main" noChangeAspect="1"/>
+            </wp:cNvGraphicFramePr>
+            <a:graphic xmlns:a="http://schemas.openxmlformats.org/drawingml/2006/main">
+              <a:graphicData uri="http://schemas.openxmlformats.org/drawingml/2006/picture">
+                <pic:pic xmlns:pic="http://schemas.openxmlformats.org/drawingml/2006/picture">
+                  <pic:nvPicPr>
+                    <pic:cNvPr id="69478564" name=""/>
+                    <pic:cNvPicPr/>
+                  </pic:nvPicPr>
+                  <pic:blipFill>
+                    <a:blip r:embed="rId50"/>
+                    <a:stretch>
+                      <a:fillRect/>
+                    </a:stretch>
+                  </pic:blipFill>
+                  <pic:spPr>
+                    <a:xfrm>
+                      <a:off x="0" y="0"/>
+                      <a:ext cx="4523394" cy="2119132"/>
+                    </a:xfrm>
+                    <a:prstGeom prst="rect">
+                      <a:avLst/>
+                    </a:prstGeom>
+                  </pic:spPr>
+                </pic:pic>
+              </a:graphicData>
+            </a:graphic>
+          </wp:inline>
+        </w:drawing>
+      </w:r>
+    </w:p>
+    <w:p>
+      <w:pPr>
+        <w:rPr>
+          <w:b/>
+          <w:bCs/>
+        </w:rPr>
+      </w:pPr>
+      <w:r>
+        <w:rPr>
+          <w:b/>
+          <w:bCs/>
+        </w:rPr>
+        <w:lastRenderedPageBreak/>
+        <w:drawing>
+          <wp:inline distT="0" distB="0" distL="0" distR="0" wp14:anchorId="6C7E5BD7" wp14:editId="3BCD4FC9">
+            <wp:extent cx="5022273" cy="2365727"/>
+            <wp:effectExtent l="0" t="0" r="6985" b="0"/>
+            <wp:docPr id="2016995769" name="Picture 1"/>
+            <wp:cNvGraphicFramePr>
+              <a:graphicFrameLocks xmlns:a="http://schemas.openxmlformats.org/drawingml/2006/main" noChangeAspect="1"/>
+            </wp:cNvGraphicFramePr>
+            <a:graphic xmlns:a="http://schemas.openxmlformats.org/drawingml/2006/main">
+              <a:graphicData uri="http://schemas.openxmlformats.org/drawingml/2006/picture">
+                <pic:pic xmlns:pic="http://schemas.openxmlformats.org/drawingml/2006/picture">
+                  <pic:nvPicPr>
+                    <pic:cNvPr id="2016995769" name=""/>
+                    <pic:cNvPicPr/>
+                  </pic:nvPicPr>
+                  <pic:blipFill>
+                    <a:blip r:embed="rId51"/>
+                    <a:stretch>
+                      <a:fillRect/>
+                    </a:stretch>
+                  </pic:blipFill>
+                  <pic:spPr>
+                    <a:xfrm>
+                      <a:off x="0" y="0"/>
+                      <a:ext cx="5029617" cy="2369187"/>
+                    </a:xfrm>
+                    <a:prstGeom prst="rect">
+                      <a:avLst/>
+                    </a:prstGeom>
+                  </pic:spPr>
+                </pic:pic>
+              </a:graphicData>
+            </a:graphic>
+          </wp:inline>
+        </w:drawing>
+      </w:r>
+      <w:r>
+        <w:t xml:space="preserve"> </w:t>
+      </w:r>
+      <w:r>
+        <w:rPr>
+          <w:b/>
+          <w:bCs/>
+        </w:rPr>
+        <w:drawing>
+          <wp:inline distT="0" distB="0" distL="0" distR="0" wp14:anchorId="38043309" wp14:editId="4D3549D9">
+            <wp:extent cx="2930236" cy="2780644"/>
+            <wp:effectExtent l="0" t="0" r="3810" b="1270"/>
+            <wp:docPr id="1235919664" name="Picture 1"/>
+            <wp:cNvGraphicFramePr>
+              <a:graphicFrameLocks xmlns:a="http://schemas.openxmlformats.org/drawingml/2006/main" noChangeAspect="1"/>
+            </wp:cNvGraphicFramePr>
+            <a:graphic xmlns:a="http://schemas.openxmlformats.org/drawingml/2006/main">
+              <a:graphicData uri="http://schemas.openxmlformats.org/drawingml/2006/picture">
+                <pic:pic xmlns:pic="http://schemas.openxmlformats.org/drawingml/2006/picture">
+                  <pic:nvPicPr>
+                    <pic:cNvPr id="1235919664" name=""/>
+                    <pic:cNvPicPr/>
+                  </pic:nvPicPr>
+                  <pic:blipFill>
+                    <a:blip r:embed="rId52"/>
+                    <a:stretch>
+                      <a:fillRect/>
+                    </a:stretch>
+                  </pic:blipFill>
+                  <pic:spPr>
+                    <a:xfrm>
+                      <a:off x="0" y="0"/>
+                      <a:ext cx="2941953" cy="2791762"/>
+                    </a:xfrm>
+                    <a:prstGeom prst="rect">
+                      <a:avLst/>
+                    </a:prstGeom>
+                  </pic:spPr>
+                </pic:pic>
+              </a:graphicData>
+            </a:graphic>
+          </wp:inline>
+        </w:drawing>
+      </w:r>
+      <w:r>
+        <w:t xml:space="preserve"> </w:t>
+      </w:r>
+      <w:r>
+        <w:drawing>
+          <wp:inline distT="0" distB="0" distL="0" distR="0" wp14:anchorId="26BAB479" wp14:editId="5B13B101">
+            <wp:extent cx="2835414" cy="2694709"/>
+            <wp:effectExtent l="0" t="0" r="3175" b="0"/>
+            <wp:docPr id="593466169" name="Picture 1"/>
+            <wp:cNvGraphicFramePr>
+              <a:graphicFrameLocks xmlns:a="http://schemas.openxmlformats.org/drawingml/2006/main" noChangeAspect="1"/>
+            </wp:cNvGraphicFramePr>
+            <a:graphic xmlns:a="http://schemas.openxmlformats.org/drawingml/2006/main">
+              <a:graphicData uri="http://schemas.openxmlformats.org/drawingml/2006/picture">
+                <pic:pic xmlns:pic="http://schemas.openxmlformats.org/drawingml/2006/picture">
+                  <pic:nvPicPr>
+                    <pic:cNvPr id="593466169" name=""/>
+                    <pic:cNvPicPr/>
+                  </pic:nvPicPr>
+                  <pic:blipFill>
+                    <a:blip r:embed="rId53"/>
+                    <a:stretch>
+                      <a:fillRect/>
+                    </a:stretch>
+                  </pic:blipFill>
+                  <pic:spPr>
+                    <a:xfrm>
+                      <a:off x="0" y="0"/>
+                      <a:ext cx="2836195" cy="2695451"/>
+                    </a:xfrm>
+                    <a:prstGeom prst="rect">
+                      <a:avLst/>
+                    </a:prstGeom>
+                  </pic:spPr>
+                </pic:pic>
+              </a:graphicData>
+            </a:graphic>
+          </wp:inline>
+        </w:drawing>
+      </w:r>
+    </w:p>
+    <w:p>
+      <w:pPr>
+        <w:rPr>
+          <w:b/>
+          <w:bCs/>
+        </w:rPr>
+      </w:pPr>
+      <w:r>
+        <w:rPr>
+          <w:b/>
+          <w:bCs/>
+        </w:rPr>
+        <w:drawing>
+          <wp:inline distT="0" distB="0" distL="0" distR="0" wp14:anchorId="469FF1E8" wp14:editId="68300C9D">
+            <wp:extent cx="5292436" cy="2433050"/>
+            <wp:effectExtent l="0" t="0" r="3810" b="5715"/>
+            <wp:docPr id="1301378815" name="Picture 1"/>
+            <wp:cNvGraphicFramePr>
+              <a:graphicFrameLocks xmlns:a="http://schemas.openxmlformats.org/drawingml/2006/main" noChangeAspect="1"/>
+            </wp:cNvGraphicFramePr>
+            <a:graphic xmlns:a="http://schemas.openxmlformats.org/drawingml/2006/main">
+              <a:graphicData uri="http://schemas.openxmlformats.org/drawingml/2006/picture">
+                <pic:pic xmlns:pic="http://schemas.openxmlformats.org/drawingml/2006/picture">
+                  <pic:nvPicPr>
+                    <pic:cNvPr id="1301378815" name=""/>
+                    <pic:cNvPicPr/>
+                  </pic:nvPicPr>
+                  <pic:blipFill>
+                    <a:blip r:embed="rId54"/>
+                    <a:stretch>
+                      <a:fillRect/>
+                    </a:stretch>
+                  </pic:blipFill>
+                  <pic:spPr>
+                    <a:xfrm>
+                      <a:off x="0" y="0"/>
+                      <a:ext cx="5296863" cy="2435085"/>
+                    </a:xfrm>
+                    <a:prstGeom prst="rect">
+                      <a:avLst/>
+                    </a:prstGeom>
+                  </pic:spPr>
+                </pic:pic>
+              </a:graphicData>
+            </a:graphic>
+          </wp:inline>
+        </w:drawing>
+      </w:r>
+      <w:r>
+        <w:rPr>
+          <w:b/>
+          <w:bCs/>
+        </w:rPr>
+        <w:t xml:space="preserve"> start workflow</w:t>
+      </w:r>
+    </w:p>
+    <w:p>
+      <w:pPr>
+        <w:rPr>
+          <w:b/>
+          <w:bCs/>
+        </w:rPr>
+      </w:pPr>
+    </w:p>
+    <w:p>
+      <w:pPr>
+        <w:rPr>
+          <w:b/>
+          <w:bCs/>
+        </w:rPr>
+      </w:pPr>
+      <w:r>
+        <w:rPr>
+          <w:b/>
+          <w:bCs/>
+        </w:rPr>
+        <w:lastRenderedPageBreak/>
+        <w:drawing>
+          <wp:inline distT="0" distB="0" distL="0" distR="0" wp14:anchorId="613B7D57" wp14:editId="424464F2">
+            <wp:extent cx="2789162" cy="2049958"/>
+            <wp:effectExtent l="0" t="0" r="0" b="7620"/>
+            <wp:docPr id="1108710876" name="Picture 1"/>
+            <wp:cNvGraphicFramePr>
+              <a:graphicFrameLocks xmlns:a="http://schemas.openxmlformats.org/drawingml/2006/main" noChangeAspect="1"/>
+            </wp:cNvGraphicFramePr>
+            <a:graphic xmlns:a="http://schemas.openxmlformats.org/drawingml/2006/main">
+              <a:graphicData uri="http://schemas.openxmlformats.org/drawingml/2006/picture">
+                <pic:pic xmlns:pic="http://schemas.openxmlformats.org/drawingml/2006/picture">
+                  <pic:nvPicPr>
+                    <pic:cNvPr id="1108710876" name=""/>
+                    <pic:cNvPicPr/>
+                  </pic:nvPicPr>
+                  <pic:blipFill>
+                    <a:blip r:embed="rId55"/>
+                    <a:stretch>
+                      <a:fillRect/>
+                    </a:stretch>
+                  </pic:blipFill>
+                  <pic:spPr>
+                    <a:xfrm>
+                      <a:off x="0" y="0"/>
+                      <a:ext cx="2789162" cy="2049958"/>
+                    </a:xfrm>
+                    <a:prstGeom prst="rect">
+                      <a:avLst/>
+                    </a:prstGeom>
+                  </pic:spPr>
+                </pic:pic>
+              </a:graphicData>
+            </a:graphic>
+          </wp:inline>
+        </w:drawing>
+      </w:r>
+      <w:r>
+        <w:rPr>
+          <w:b/>
+          <w:bCs/>
+        </w:rPr>
+        <w:t xml:space="preserve"> choose workflow model is example (just create)</w:t>
+      </w:r>
+    </w:p>
+    <w:p>
+      <w:pPr>
+        <w:rPr>
+          <w:b/>
+          <w:bCs/>
+        </w:rPr>
+      </w:pPr>
+      <w:r>
+        <w:rPr>
+          <w:b/>
+          <w:bCs/>
+        </w:rPr>
+        <w:t xml:space="preserve">And finally start </w:t>
+      </w:r>
+    </w:p>
+    <w:p>
+      <w:pPr>
+        <w:pStyle w:val="ListParagraph"/>
+        <w:numPr>
+          <w:ilvl w:val="0"/>
+          <w:numId w:val="3"/>
+        </w:numPr>
+        <w:rPr>
+          <w:b/>
+          <w:bCs/>
+        </w:rPr>
+      </w:pPr>
+      <w:r>
+        <w:rPr>
+          <w:b/>
+          <w:bCs/>
+        </w:rPr>
+        <w:t>When open page workflow will  run</w:t>
+      </w:r>
+    </w:p>
+    <w:p>
+      <w:pPr>
+        <w:rPr>
+          <w:b/>
+          <w:bCs/>
+        </w:rPr>
+      </w:pPr>
+    </w:p>
+    <w:p>
+      <w:pPr>
+        <w:rPr>
+          <w:b/>
+          <w:bCs/>
+        </w:rPr>
+      </w:pPr>
+    </w:p>
+    <w:p>
+      <w:pPr>
+        <w:pStyle w:val="Heading2"/>
+        <w:ind w:left="720"/>
+        <w:rPr>
+          <w:b/>
+          <w:bCs/>
+        </w:rPr>
+      </w:pPr>
+      <w:bookmarkStart w:id="14" w:name="_Toc163047087"/>
+      <w:r>
+        <w:rPr>
+          <w:b/>
+          <w:bCs/>
+        </w:rPr>
+        <w:t>Client Lib</w:t>
+      </w:r>
+      <w:bookmarkEnd w:id="14"/>
+    </w:p>
+    <w:p>
+      <w:r>
+        <w:tab/>
+        <w:t xml:space="preserve"> </w:t>
+      </w:r>
+      <w:r>
+        <w:tab/>
+      </w:r>
+    </w:p>
+    <w:p>
+      <w:r>
+        <w:tab/>
+      </w:r>
+      <w:r>
+        <w:tab/>
+        <w:t>Create by structure:</w:t>
+      </w:r>
+    </w:p>
+    <w:p>
+      <w:r>
+        <w:tab/>
+      </w:r>
+      <w:r>
+        <w:tab/>
+      </w:r>
+      <w:r>
+        <w:drawing>
+          <wp:inline distT="0" distB="0" distL="0" distR="0" wp14:anchorId="0B71F708" wp14:editId="2E1EA953">
+            <wp:extent cx="3375953" cy="2057578"/>
+            <wp:effectExtent l="0" t="0" r="0" b="0"/>
+            <wp:docPr id="1597577209" name="Picture 1"/>
+            <wp:cNvGraphicFramePr>
+              <a:graphicFrameLocks xmlns:a="http://schemas.openxmlformats.org/drawingml/2006/main" noChangeAspect="1"/>
+            </wp:cNvGraphicFramePr>
+            <a:graphic xmlns:a="http://schemas.openxmlformats.org/drawingml/2006/main">
+              <a:graphicData uri="http://schemas.openxmlformats.org/drawingml/2006/picture">
+                <pic:pic xmlns:pic="http://schemas.openxmlformats.org/drawingml/2006/picture">
+                  <pic:nvPicPr>
+                    <pic:cNvPr id="1597577209" name=""/>
+                    <pic:cNvPicPr/>
+                  </pic:nvPicPr>
+                  <pic:blipFill>
+                    <a:blip r:embed="rId56"/>
+                    <a:stretch>
+                      <a:fillRect/>
+                    </a:stretch>
+                  </pic:blipFill>
+                  <pic:spPr>
+                    <a:xfrm>
+                      <a:off x="0" y="0"/>
+                      <a:ext cx="3375953" cy="2057578"/>
+                    </a:xfrm>
+                    <a:prstGeom prst="rect">
+                      <a:avLst/>
+                    </a:prstGeom>
+                  </pic:spPr>
+                </pic:pic>
+              </a:graphicData>
+            </a:graphic>
+          </wp:inline>
+        </w:drawing>
+      </w:r>
+    </w:p>
+    <w:p>
+      <w:r>
+        <w:tab/>
+      </w:r>
+      <w:r>
+        <w:tab/>
+      </w:r>
+    </w:p>
+    <w:p>
+      <w:pPr>
+        <w:rPr>
+          <w:b/>
+          <w:bCs/>
+        </w:rPr>
+      </w:pPr>
+      <w:r>
+        <w:rPr>
+          <w:b/>
+          <w:bCs/>
+        </w:rPr>
+        <w:object w:dxaOrig="841" w:dyaOrig="816" w14:anchorId="5F6AFD9D">
+          <v:shape id="_x0000_i1029" type="#_x0000_t75" style="width:41.85pt;height:41pt" o:ole="">
+            <v:imagedata r:id="rId57" o:title=""/>
+          </v:shape>
+          <o:OLEObject Type="Embed" ProgID="Package" ShapeID="_x0000_i1029" DrawAspect="Content" ObjectID="_1773659861" r:id="rId58"/>
+        </w:object>
+      </w:r>
+      <w:r>
+        <w:rPr>
+          <w:b/>
+          <w:bCs/>
+        </w:rPr>
+        <w:object w:dxaOrig="697" w:dyaOrig="816" w14:anchorId="26906779">
+          <v:shape id="_x0000_i1030" type="#_x0000_t75" style="width:34.35pt;height:41pt" o:ole="">
+            <v:imagedata r:id="rId59" o:title=""/>
+          </v:shape>
+          <o:OLEObject Type="Embed" ProgID="Package" ShapeID="_x0000_i1030" DrawAspect="Content" ObjectID="_1773659862" r:id="rId60"/>
+        </w:object>
+      </w:r>
+      <w:r>
+        <w:rPr>
+          <w:b/>
+          <w:bCs/>
+        </w:rPr>
+        <w:object w:dxaOrig="1213" w:dyaOrig="816" w14:anchorId="0CDE54F7">
+          <v:shape id="_x0000_i1031" type="#_x0000_t75" style="width:60.3pt;height:41pt" o:ole="">
+            <v:imagedata r:id="rId42" o:title=""/>
+          </v:shape>
+          <o:OLEObject Type="Embed" ProgID="Package" ShapeID="_x0000_i1031" DrawAspect="Content" ObjectID="_1773659863" r:id="rId61"/>
+        </w:object>
+      </w:r>
+      <w:r>
+        <w:rPr>
+          <w:b/>
+          <w:bCs/>
+        </w:rPr>
+        <w:object w:dxaOrig="601" w:dyaOrig="816" w14:anchorId="486E5090">
+          <v:shape id="_x0000_i1032" type="#_x0000_t75" style="width:30.15pt;height:41pt" o:ole="">
+            <v:imagedata r:id="rId62" o:title=""/>
+          </v:shape>
+          <o:OLEObject Type="Embed" ProgID="Package" ShapeID="_x0000_i1032" DrawAspect="Content" ObjectID="_1773659864" r:id="rId63"/>
+        </w:object>
+      </w:r>
+      <w:r>
+        <w:rPr>
+          <w:b/>
+          <w:bCs/>
+        </w:rPr>
+        <w:object w:dxaOrig="601" w:dyaOrig="816" w14:anchorId="4B156D11">
+          <v:shape id="_x0000_i1033" type="#_x0000_t75" style="width:30.15pt;height:41pt" o:ole="">
+            <v:imagedata r:id="rId64" o:title=""/>
+          </v:shape>
+          <o:OLEObject Type="Embed" ProgID="Package" ShapeID="_x0000_i1033" DrawAspect="Content" ObjectID="_1773659865" r:id="rId65"/>
+        </w:object>
+      </w:r>
+    </w:p>
+    <w:p>
+      <w:pPr>
+        <w:rPr>
+          <w:b/>
+          <w:bCs/>
+        </w:rPr>
+      </w:pPr>
+      <w:r>
+        <w:rPr>
+          <w:b/>
+          <w:bCs/>
+        </w:rPr>
+        <w:t>method 1</w:t>
+      </w:r>
+      <w:r>
+        <w:rPr>
+          <w:b/>
+          <w:bCs/>
+          <w:vertAlign w:val="superscript"/>
+        </w:rPr>
+        <w:t>st</w:t>
+      </w:r>
+      <w:r>
+        <w:rPr>
+          <w:b/>
+          <w:bCs/>
+        </w:rPr>
+        <w:t>:</w:t>
+      </w:r>
+    </w:p>
+    <w:p>
+      <w:pPr>
+        <w:pStyle w:val="HTMLPreformatted"/>
+        <w:shd w:val="clear" w:color="auto" w:fill="2B2B2B"/>
+        <w:rPr>
+          <w:color w:val="A9B7C6"/>
+        </w:rPr>
+      </w:pPr>
+      <w:r>
+        <w:rPr>
+          <w:color w:val="E8BF6A"/>
+        </w:rPr>
+        <w:t xml:space="preserve">&lt;sly </w:t>
+      </w:r>
+      <w:r>
+        <w:rPr>
+          <w:color w:val="BABABA"/>
+        </w:rPr>
+        <w:t>data-sly-use.clientLib</w:t>
+      </w:r>
+      <w:r>
+        <w:rPr>
+          <w:color w:val="A5C261"/>
+        </w:rPr>
+        <w:t>="/libs/granite/sightly/templates/clientlib.html"</w:t>
+      </w:r>
+      <w:r>
+        <w:rPr>
+          <w:color w:val="E8BF6A"/>
+        </w:rPr>
+        <w:t>&gt;</w:t>
+      </w:r>
+      <w:r>
+        <w:rPr>
+          <w:color w:val="E8BF6A"/>
+        </w:rPr>
+        <w:br/>
+        <w:t xml:space="preserve">    &lt;sly </w:t>
+      </w:r>
+      <w:r>
+        <w:rPr>
+          <w:color w:val="BABABA"/>
+        </w:rPr>
+        <w:t>data-sly-call</w:t>
+      </w:r>
+      <w:r>
+        <w:rPr>
+          <w:color w:val="A5C261"/>
+        </w:rPr>
+        <w:t>="${clientlib.all @ categories='myapp.hello'}"</w:t>
+      </w:r>
+      <w:r>
+        <w:rPr>
+          <w:color w:val="E8BF6A"/>
+        </w:rPr>
+        <w:t>/&gt;</w:t>
+      </w:r>
+      <w:r>
+        <w:rPr>
+          <w:color w:val="E8BF6A"/>
+        </w:rPr>
+        <w:br/>
+        <w:t>&lt;/sly&gt;</w:t>
+      </w:r>
+    </w:p>
+    <w:p>
+      <w:pPr>
+        <w:rPr>
+          <w:b/>
+          <w:bCs/>
+        </w:rPr>
+      </w:pPr>
+      <w:r>
+        <w:rPr>
+          <w:b/>
+          <w:bCs/>
+        </w:rPr>
+        <w:t>Add to component with tag</w:t>
+      </w:r>
+    </w:p>
+    <w:p>
+      <w:pPr>
+        <w:rPr>
+          <w:b/>
+          <w:bCs/>
+        </w:rPr>
+      </w:pPr>
+      <w:r>
+        <w:rPr>
+          <w:b/>
+          <w:bCs/>
+        </w:rPr>
+        <w:lastRenderedPageBreak/>
+        <w:t>method 2st:</w:t>
+      </w:r>
+      <w:r>
+        <w:rPr>
+          <w:b/>
+          <w:bCs/>
+        </w:rPr>
+        <w:t xml:space="preserve"> add to base client lib</w:t>
+      </w:r>
+    </w:p>
+    <w:p>
+      <w:pPr>
+        <w:rPr>
+          <w:b/>
+          <w:bCs/>
+        </w:rPr>
+      </w:pPr>
+      <w:r>
+        <w:rPr>
+          <w:b/>
+          <w:bCs/>
+        </w:rPr>
+        <w:drawing>
+          <wp:inline distT="0" distB="0" distL="0" distR="0" wp14:anchorId="417A28C7" wp14:editId="3E3C503A">
+            <wp:extent cx="5943600" cy="1960880"/>
+            <wp:effectExtent l="0" t="0" r="0" b="1270"/>
+            <wp:docPr id="1292558987" name="Picture 1"/>
+            <wp:cNvGraphicFramePr>
+              <a:graphicFrameLocks xmlns:a="http://schemas.openxmlformats.org/drawingml/2006/main" noChangeAspect="1"/>
+            </wp:cNvGraphicFramePr>
+            <a:graphic xmlns:a="http://schemas.openxmlformats.org/drawingml/2006/main">
+              <a:graphicData uri="http://schemas.openxmlformats.org/drawingml/2006/picture">
+                <pic:pic xmlns:pic="http://schemas.openxmlformats.org/drawingml/2006/picture">
+                  <pic:nvPicPr>
+                    <pic:cNvPr id="1292558987" name=""/>
+                    <pic:cNvPicPr/>
+                  </pic:nvPicPr>
+                  <pic:blipFill>
+                    <a:blip r:embed="rId66"/>
+                    <a:stretch>
+                      <a:fillRect/>
+                    </a:stretch>
+                  </pic:blipFill>
+                  <pic:spPr>
+                    <a:xfrm>
+                      <a:off x="0" y="0"/>
+                      <a:ext cx="5943600" cy="1960880"/>
+                    </a:xfrm>
+                    <a:prstGeom prst="rect">
+                      <a:avLst/>
+                    </a:prstGeom>
+                  </pic:spPr>
+                </pic:pic>
+              </a:graphicData>
+            </a:graphic>
+          </wp:inline>
+        </w:drawing>
+      </w:r>
+    </w:p>
+    <w:p>
+      <w:pPr>
+        <w:rPr>
+          <w:b/>
+          <w:bCs/>
+          <w:color w:val="FF0000"/>
+        </w:rPr>
+      </w:pPr>
+      <w:r>
+        <w:rPr>
+          <w:b/>
+          <w:bCs/>
+          <w:color w:val="FF0000"/>
+          <w:highlight w:val="yellow"/>
+        </w:rPr>
+        <w:t>Note:  But not successs</w:t>
+      </w:r>
+    </w:p>
+    <w:p>
+      <w:pPr>
+        <w:rPr>
+          <w:b/>
+          <w:bCs/>
+          <w:color w:val="FF0000"/>
+        </w:rPr>
+      </w:pPr>
+    </w:p>
+    <w:p>
+      <w:pPr>
+        <w:pStyle w:val="Heading2"/>
+        <w:ind w:left="720"/>
+        <w:rPr>
+          <w:b/>
+          <w:bCs/>
+        </w:rPr>
+      </w:pPr>
+      <w:bookmarkStart w:id="15" w:name="_Toc163047088"/>
+      <w:r>
+        <w:rPr>
+          <w:b/>
+          <w:bCs/>
+        </w:rPr>
+        <w:t>Event</w:t>
+      </w:r>
+      <w:bookmarkEnd w:id="15"/>
+    </w:p>
+    <w:p>
+      <w:pPr>
+        <w:pStyle w:val="ListParagraph"/>
+        <w:numPr>
+          <w:ilvl w:val="0"/>
+          <w:numId w:val="5"/>
+        </w:numPr>
+      </w:pPr>
+      <w:r>
+        <w:t xml:space="preserve">Follow code in pakage </w:t>
+      </w:r>
+    </w:p>
+    <w:p>
+      <w:pPr>
+        <w:pStyle w:val="ListParagraph"/>
+        <w:numPr>
+          <w:ilvl w:val="1"/>
+          <w:numId w:val="5"/>
+        </w:numPr>
+      </w:pPr>
+      <w:r>
+        <w:t>package com.myapp.core.listeners</w:t>
+      </w:r>
+    </w:p>
+    <w:p>
+      <w:pPr>
+        <w:pStyle w:val="ListParagraph"/>
+        <w:numPr>
+          <w:ilvl w:val="1"/>
+          <w:numId w:val="5"/>
+        </w:numPr>
+      </w:pPr>
+      <w:r>
+        <w:t xml:space="preserve">use </w:t>
+      </w:r>
+      <w:r>
+        <w:t>JCREventHandler</w:t>
+      </w:r>
+    </w:p>
+    <w:p>
+      <w:pPr>
+        <w:pStyle w:val="ListParagraph"/>
+        <w:numPr>
+          <w:ilvl w:val="1"/>
+          <w:numId w:val="5"/>
+        </w:numPr>
+      </w:pPr>
+      <w:r>
+        <w:t xml:space="preserve">use </w:t>
+      </w:r>
+      <w:r>
+        <w:t>OSGiEventHandler</w:t>
+      </w:r>
+    </w:p>
+    <w:p/>
+    <w:p/>
+    <w:p>
+      <w:pPr>
+        <w:pStyle w:val="Heading2"/>
+        <w:ind w:left="720"/>
+        <w:rPr>
+          <w:b/>
+          <w:bCs/>
+        </w:rPr>
+      </w:pPr>
+      <w:bookmarkStart w:id="16" w:name="_Toc163047089"/>
+      <w:r>
+        <w:rPr>
+          <w:b/>
+          <w:bCs/>
+        </w:rPr>
+        <w:t>HTL</w:t>
+      </w:r>
+      <w:bookmarkEnd w:id="16"/>
+    </w:p>
+    <w:p>
+      <w:pPr>
+        <w:pStyle w:val="ListParagraph"/>
+        <w:numPr>
+          <w:ilvl w:val="0"/>
+          <w:numId w:val="3"/>
+        </w:numPr>
+      </w:pPr>
+      <w:r>
+        <w:t>note for hello world</w:t>
+      </w:r>
+    </w:p>
+    <w:tbl>
+      <w:tblPr>
+        <w:tblStyle w:val="TableGrid"/>
+        <w:tblW w:w="0" w:type="auto"/>
+        <w:tblInd w:w="720" w:type="dxa"/>
+        <w:tblLook w:val="04A0" w:firstRow="1" w:lastRow="0" w:firstColumn="1" w:lastColumn="0" w:noHBand="0" w:noVBand="1"/>
+      </w:tblPr>
+      <w:tblGrid>
+        <w:gridCol w:w="4705"/>
+        <w:gridCol w:w="3925"/>
+      </w:tblGrid>
+      <w:tr>
+        <w:tc>
+          <w:tcPr>
+            <w:tcW w:w="4705" w:type="dxa"/>
+          </w:tcPr>
+          <w:p>
+            <w:r>
+              <w:t>data-sly-text="${properties.text}"</w:t>
+            </w:r>
+          </w:p>
+        </w:tc>
+        <w:tc>
+          <w:tcPr>
+            <w:tcW w:w="3925" w:type="dxa"/>
+          </w:tcPr>
+          <w:p>
+            <w:r>
+              <w:t>Use for properties or model</w:t>
+            </w:r>
+          </w:p>
+        </w:tc>
+      </w:tr>
+      <w:tr>
+        <w:tc>
+          <w:tcPr>
+            <w:tcW w:w="4705" w:type="dxa"/>
+          </w:tcPr>
+          <w:p>
+            <w:r>
+              <w:t>data-sly-test="${properties.text}"</w:t>
+            </w:r>
+          </w:p>
+        </w:tc>
+        <w:tc>
+          <w:tcPr>
+            <w:tcW w:w="3925" w:type="dxa"/>
+          </w:tcPr>
+          <w:p>
+            <w:r>
+              <w:t>Use for properties or model</w:t>
+            </w:r>
+          </w:p>
+        </w:tc>
+      </w:tr>
+      <w:tr>
+        <w:tc>
+          <w:tcPr>
+            <w:tcW w:w="4705" w:type="dxa"/>
+          </w:tcPr>
+          <w:p>
+            <w:r>
+              <w:t>data-sly-repeat="${currentPage.listChildren}"</w:t>
+            </w:r>
+          </w:p>
+        </w:tc>
+        <w:tc>
+          <w:tcPr>
+            <w:tcW w:w="3925" w:type="dxa"/>
+          </w:tcPr>
+          <w:p>
+            <w:r>
+              <w:t>For loop</w:t>
+            </w:r>
+          </w:p>
+        </w:tc>
+      </w:tr>
+      <w:tr>
+        <w:tc>
+          <w:tcPr>
+            <w:tcW w:w="4705" w:type="dxa"/>
+          </w:tcPr>
+          <w:p>
+            <w:r>
+              <w:t>data-sly-list.item="${currentPage.listChildren}"</w:t>
+            </w:r>
+          </w:p>
+        </w:tc>
+        <w:tc>
+          <w:tcPr>
+            <w:tcW w:w="3925" w:type="dxa"/>
+          </w:tcPr>
+          <w:p>
+            <w:r>
+              <w:t>For loop</w:t>
+            </w:r>
+          </w:p>
+        </w:tc>
+      </w:tr>
+      <w:tr>
+        <w:tc>
+          <w:tcPr>
+            <w:tcW w:w="4705" w:type="dxa"/>
+          </w:tcPr>
+          <w:p>
+            <w:r>
+              <w:t>data-sly-include="helloworld1.html"</w:t>
+            </w:r>
+          </w:p>
+        </w:tc>
+        <w:tc>
+          <w:tcPr>
+            <w:tcW w:w="3925" w:type="dxa"/>
+          </w:tcPr>
+          <w:p>
+            <w:r>
+              <w:t>Embed a html</w:t>
+            </w:r>
+          </w:p>
+        </w:tc>
+      </w:tr>
+      <w:tr>
+        <w:tc>
+          <w:tcPr>
+            <w:tcW w:w="4705" w:type="dxa"/>
+          </w:tcPr>
+          <w:p>
+            <w:r>
+              <w:t>data-sly-resource="${'container' @resourceType='myapp/components/container'}"</w:t>
+            </w:r>
+          </w:p>
+        </w:tc>
+        <w:tc>
+          <w:tcPr>
+            <w:tcW w:w="3925" w:type="dxa"/>
+          </w:tcPr>
+          <w:p>
+            <w:r>
+              <w:t>Embed a ResourComponent</w:t>
+            </w:r>
+          </w:p>
+        </w:tc>
+      </w:tr>
+    </w:tbl>
+    <w:p>
+      <w:pPr>
+        <w:rPr>
+          <w:b/>
+          <w:bCs/>
+        </w:rPr>
+      </w:pPr>
+    </w:p>
+    <w:p>
+      <w:pPr>
+        <w:rPr>
+          <w:b/>
+          <w:bCs/>
+        </w:rPr>
+      </w:pPr>
+      <w:r>
+        <w:rPr>
+          <w:b/>
+          <w:bCs/>
+        </w:rPr>
+        <w:tab/>
+      </w:r>
+      <w:r>
+        <w:rPr>
+          <w:b/>
+          <w:bCs/>
+        </w:rPr>
+        <w:tab/>
+      </w:r>
+      <w:r>
+        <w:rPr>
+          <w:b/>
+          <w:bCs/>
+        </w:rPr>
+        <w:tab/>
+      </w:r>
+      <w:r>
+        <w:rPr>
+          <w:b/>
+          <w:bCs/>
+        </w:rPr>
+        <w:tab/>
+      </w:r>
+      <w:r>
+        <w:rPr>
+          <w:b/>
+          <w:bCs/>
+        </w:rPr>
+        <w:tab/>
+      </w:r>
+      <w:r>
+        <w:rPr>
+          <w:b/>
+          <w:bCs/>
+        </w:rPr>
+        <w:tab/>
+      </w:r>
+      <w:r>
+        <w:rPr>
+          <w:b/>
+          <w:bCs/>
+        </w:rPr>
+        <w:object w:dxaOrig="1573" w:dyaOrig="816" w14:anchorId="546C9910">
+          <v:shape id="_x0000_i1034" type="#_x0000_t75" style="width:78.7pt;height:41pt" o:ole="">
+            <v:imagedata r:id="rId67" o:title=""/>
+          </v:shape>
+          <o:OLEObject Type="Embed" ProgID="Package" ShapeID="_x0000_i1034" DrawAspect="Content" ObjectID="_1773659866" r:id="rId68"/>
+        </w:object>
+      </w:r>
+    </w:p>
+    <w:p>
+      <w:pPr>
+        <w:rPr>
+          <w:b/>
+          <w:bCs/>
+        </w:rPr>
+      </w:pPr>
+    </w:p>
+    <w:p>
+      <w:pPr>
+        <w:rPr>
+          <w:b/>
+          <w:bCs/>
+        </w:rPr>
+      </w:pPr>
+    </w:p>
     <w:sectPr>
       <w:pgSz w:w="12240" w:h="15840"/>
       <w:pgMar w:top="1440" w:right="1440" w:bottom="1440" w:left="1440" w:header="720" w:footer="720" w:gutter="0"/>
@@ -7838,7 +9325,7 @@
         <w:rFonts w:ascii="Wingdings" w:eastAsiaTheme="minorHAnsi" w:hAnsi="Wingdings" w:cstheme="minorBidi" w:hint="default"/>
       </w:rPr>
     </w:lvl>
-    <w:lvl w:ilvl="1" w:tplc="04090003" w:tentative="1">
+    <w:lvl w:ilvl="1" w:tplc="04090003">
       <w:start w:val="1"/>
       <w:numFmt w:val="bullet"/>
       <w:lvlText w:val="o"/>
@@ -9015,6 +10502,18 @@
       <w14:ligatures w14:val="none"/>
     </w:rPr>
   </w:style>
+  <w:style w:type="character" w:styleId="FollowedHyperlink">
+    <w:name w:val="FollowedHyperlink"/>
+    <w:basedOn w:val="DefaultParagraphFont"/>
+    <w:uiPriority w:val="99"/>
+    <w:semiHidden/>
+    <w:unhideWhenUsed/>
+    <w:rsid w:val="00DC5D0D"/>
+    <w:rPr>
+      <w:color w:val="954F72" w:themeColor="followedHyperlink"/>
+      <w:u w:val="single"/>
+    </w:rPr>
+  </w:style>
 </w:styles>
 </file>
 

</xml_diff>